<commit_message>
Update template, update Test Generator (Randi)
</commit_message>
<xml_diff>
--- a/FSD-Automation.docx
+++ b/FSD-Automation.docx
@@ -1,6 +1,6 @@
 
 <file path=word/document.xml><?xml version="1.0" encoding="utf-8"?>
-<w:document xmlns:wpc="http://schemas.microsoft.com/office/word/2010/wordprocessingCanvas" xmlns:cx="http://schemas.microsoft.com/office/drawing/2014/chartex" xmlns:cx1="http://schemas.microsoft.com/office/drawing/2015/9/8/chartex" xmlns:cx2="http://schemas.microsoft.com/office/drawing/2015/10/21/chartex" xmlns:cx3="http://schemas.microsoft.com/office/drawing/2016/5/9/chartex" xmlns:cx4="http://schemas.microsoft.com/office/drawing/2016/5/10/chartex" xmlns:cx5="http://schemas.microsoft.com/office/drawing/2016/5/11/chartex" xmlns:cx6="http://schemas.microsoft.com/office/drawing/2016/5/12/chartex" xmlns:cx7="http://schemas.microsoft.com/office/drawing/2016/5/13/chartex" xmlns:cx8="http://schemas.microsoft.com/office/drawing/2016/5/14/chartex" xmlns:mc="http://schemas.openxmlformats.org/markup-compatibility/2006" xmlns:aink="http://schemas.microsoft.com/office/drawing/2016/ink" xmlns:am3d="http://schemas.microsoft.com/office/drawing/2017/model3d" xmlns:o="urn:schemas-microsoft-com:office:office" xmlns:r="http://schemas.openxmlformats.org/officeDocument/2006/relationships" xmlns:m="http://schemas.openxmlformats.org/officeDocument/2006/math" xmlns:v="urn:schemas-microsoft-com:vml" xmlns:wp14="http://schemas.microsoft.com/office/word/2010/wordprocessingDrawing" xmlns:wp="http://schemas.openxmlformats.org/drawingml/2006/wordprocessingDrawing" xmlns:w10="urn:schemas-microsoft-com:office:word" xmlns:w="http://schemas.openxmlformats.org/wordprocessingml/2006/main" xmlns:w14="http://schemas.microsoft.com/office/word/2010/wordml" xmlns:w15="http://schemas.microsoft.com/office/word/2012/wordml" xmlns:w16cid="http://schemas.microsoft.com/office/word/2016/wordml/cid" xmlns:w16se="http://schemas.microsoft.com/office/word/2015/wordml/symex" xmlns:wpg="http://schemas.microsoft.com/office/word/2010/wordprocessingGroup" xmlns:wpi="http://schemas.microsoft.com/office/word/2010/wordprocessingInk" xmlns:wne="http://schemas.microsoft.com/office/word/2006/wordml" xmlns:wps="http://schemas.microsoft.com/office/word/2010/wordprocessingShape" mc:Ignorable="w14 w15 w16se w16cid wp14">
+<w:document xmlns:wpc="http://schemas.microsoft.com/office/word/2010/wordprocessingCanvas" xmlns:cx="http://schemas.microsoft.com/office/drawing/2014/chartex" xmlns:cx1="http://schemas.microsoft.com/office/drawing/2015/9/8/chartex" xmlns:cx2="http://schemas.microsoft.com/office/drawing/2015/10/21/chartex" xmlns:cx3="http://schemas.microsoft.com/office/drawing/2016/5/9/chartex" xmlns:cx4="http://schemas.microsoft.com/office/drawing/2016/5/10/chartex" xmlns:cx5="http://schemas.microsoft.com/office/drawing/2016/5/11/chartex" xmlns:cx6="http://schemas.microsoft.com/office/drawing/2016/5/12/chartex" xmlns:cx7="http://schemas.microsoft.com/office/drawing/2016/5/13/chartex" xmlns:cx8="http://schemas.microsoft.com/office/drawing/2016/5/14/chartex" xmlns:mc="http://schemas.openxmlformats.org/markup-compatibility/2006" xmlns:aink="http://schemas.microsoft.com/office/drawing/2016/ink" xmlns:am3d="http://schemas.microsoft.com/office/drawing/2017/model3d" xmlns:o="urn:schemas-microsoft-com:office:office" xmlns:oel="http://schemas.microsoft.com/office/2019/extlst" xmlns:r="http://schemas.openxmlformats.org/officeDocument/2006/relationships" xmlns:m="http://schemas.openxmlformats.org/officeDocument/2006/math" xmlns:v="urn:schemas-microsoft-com:vml" xmlns:wp14="http://schemas.microsoft.com/office/word/2010/wordprocessingDrawing" xmlns:wp="http://schemas.openxmlformats.org/drawingml/2006/wordprocessingDrawing" xmlns:w10="urn:schemas-microsoft-com:office:word" xmlns:w="http://schemas.openxmlformats.org/wordprocessingml/2006/main" xmlns:w14="http://schemas.microsoft.com/office/word/2010/wordml" xmlns:w15="http://schemas.microsoft.com/office/word/2012/wordml" xmlns:w16cex="http://schemas.microsoft.com/office/word/2018/wordml/cex" xmlns:w16cid="http://schemas.microsoft.com/office/word/2016/wordml/cid" xmlns:w16="http://schemas.microsoft.com/office/word/2018/wordml" xmlns:w16du="http://schemas.microsoft.com/office/word/2023/wordml/word16du" xmlns:w16sdtdh="http://schemas.microsoft.com/office/word/2020/wordml/sdtdatahash" xmlns:w16sdtfl="http://schemas.microsoft.com/office/word/2024/wordml/sdtformatlock" xmlns:w16se="http://schemas.microsoft.com/office/word/2015/wordml/symex" xmlns:wpg="http://schemas.microsoft.com/office/word/2010/wordprocessingGroup" xmlns:wpi="http://schemas.microsoft.com/office/word/2010/wordprocessingInk" xmlns:wne="http://schemas.microsoft.com/office/word/2006/wordml" xmlns:wps="http://schemas.microsoft.com/office/word/2010/wordprocessingShape" mc:Ignorable="w14 w15 w16se w16cid w16 w16cex w16sdtdh w16sdtfl w16du wp14">
   <w:body>
     <w:p>
       <w:pPr>
@@ -96,7 +96,27 @@
           <w:sz w:val="28"/>
           <w:szCs w:val="24"/>
         </w:rPr>
-        <w:t>{{project_name}}</w:t>
+        <w:t>{{</w:t>
+      </w:r>
+      <w:proofErr w:type="spellStart"/>
+      <w:r>
+        <w:rPr>
+          <w:rFonts w:ascii="Times New Roman" w:eastAsia="Times New Roman" w:hAnsi="Times New Roman" w:cs="Times New Roman"/>
+          <w:b/>
+          <w:sz w:val="28"/>
+          <w:szCs w:val="24"/>
+        </w:rPr>
+        <w:t>project_name</w:t>
+      </w:r>
+      <w:proofErr w:type="spellEnd"/>
+      <w:r>
+        <w:rPr>
+          <w:rFonts w:ascii="Times New Roman" w:eastAsia="Times New Roman" w:hAnsi="Times New Roman" w:cs="Times New Roman"/>
+          <w:b/>
+          <w:sz w:val="28"/>
+          <w:szCs w:val="24"/>
+        </w:rPr>
+        <w:t>}}</w:t>
       </w:r>
     </w:p>
     <w:tbl>
@@ -186,13 +206,31 @@
               </w:rPr>
               <w:t>{{</w:t>
             </w:r>
+            <w:proofErr w:type="spellStart"/>
             <w:r>
               <w:rPr>
                 <w:rFonts w:ascii="Times New Roman" w:eastAsia="Times New Roman" w:hAnsi="Times New Roman" w:cs="Times New Roman"/>
                 <w:sz w:val="24"/>
                 <w:szCs w:val="24"/>
               </w:rPr>
-              <w:t>service}}</w:t>
+              <w:t>servic</w:t>
+            </w:r>
+            <w:r>
+              <w:rPr>
+                <w:rFonts w:ascii="Times New Roman" w:eastAsia="Times New Roman" w:hAnsi="Times New Roman" w:cs="Times New Roman"/>
+                <w:sz w:val="24"/>
+                <w:szCs w:val="24"/>
+              </w:rPr>
+              <w:t>e|escape</w:t>
+            </w:r>
+            <w:proofErr w:type="spellEnd"/>
+            <w:r>
+              <w:rPr>
+                <w:rFonts w:ascii="Times New Roman" w:eastAsia="Times New Roman" w:hAnsi="Times New Roman" w:cs="Times New Roman"/>
+                <w:sz w:val="24"/>
+                <w:szCs w:val="24"/>
+              </w:rPr>
+              <w:t>}}</w:t>
             </w:r>
           </w:p>
         </w:tc>
@@ -210,13 +248,23 @@
                 <w:szCs w:val="24"/>
               </w:rPr>
             </w:pPr>
+            <w:proofErr w:type="spellStart"/>
             <w:r>
               <w:rPr>
                 <w:rFonts w:ascii="Times New Roman" w:eastAsia="Times New Roman" w:hAnsi="Times New Roman" w:cs="Times New Roman"/>
                 <w:sz w:val="28"/>
                 <w:szCs w:val="24"/>
               </w:rPr>
-              <w:t>{{pic}}</w:t>
+              <w:t>{{pi</w:t>
+            </w:r>
+            <w:proofErr w:type="spellEnd"/>
+            <w:r>
+              <w:rPr>
+                <w:rFonts w:ascii="Times New Roman" w:eastAsia="Times New Roman" w:hAnsi="Times New Roman" w:cs="Times New Roman"/>
+                <w:sz w:val="28"/>
+                <w:szCs w:val="24"/>
+              </w:rPr>
+              <w:t>c}}</w:t>
             </w:r>
           </w:p>
         </w:tc>
@@ -275,9 +323,9 @@
       </w:tblPr>
       <w:tblGrid>
         <w:gridCol w:w="1005"/>
-        <w:gridCol w:w="1450"/>
-        <w:gridCol w:w="2942"/>
-        <w:gridCol w:w="3633"/>
+        <w:gridCol w:w="1448"/>
+        <w:gridCol w:w="2936"/>
+        <w:gridCol w:w="3641"/>
       </w:tblGrid>
       <w:tr>
         <w:trPr>
@@ -412,7 +460,25 @@
                 <w:bCs/>
                 <w:color w:val="000000"/>
               </w:rPr>
-              <w:t>{{vers}}</w:t>
+              <w:t>{{</w:t>
+            </w:r>
+            <w:proofErr w:type="spellStart"/>
+            <w:r>
+              <w:rPr>
+                <w:rFonts w:ascii="Times New Roman" w:hAnsi="Times New Roman" w:cs="Times New Roman"/>
+                <w:bCs/>
+                <w:color w:val="000000"/>
+              </w:rPr>
+              <w:t>vers</w:t>
+            </w:r>
+            <w:proofErr w:type="spellEnd"/>
+            <w:r>
+              <w:rPr>
+                <w:rFonts w:ascii="Times New Roman" w:hAnsi="Times New Roman" w:cs="Times New Roman"/>
+                <w:bCs/>
+                <w:color w:val="000000"/>
+              </w:rPr>
+              <w:t>}}</w:t>
             </w:r>
           </w:p>
         </w:tc>
@@ -484,7 +550,33 @@
                 <w:bCs/>
                 <w:color w:val="000000"/>
               </w:rPr>
-              <w:t>{{activity}}</w:t>
+              <w:t>{{</w:t>
+            </w:r>
+            <w:proofErr w:type="spellStart"/>
+            <w:r>
+              <w:rPr>
+                <w:rFonts w:ascii="Times New Roman" w:hAnsi="Times New Roman" w:cs="Times New Roman"/>
+                <w:bCs/>
+                <w:color w:val="000000"/>
+              </w:rPr>
+              <w:t>activity</w:t>
+            </w:r>
+            <w:r>
+              <w:rPr>
+                <w:rFonts w:ascii="Times New Roman" w:hAnsi="Times New Roman" w:cs="Times New Roman"/>
+                <w:bCs/>
+                <w:color w:val="000000"/>
+              </w:rPr>
+              <w:t>|escape</w:t>
+            </w:r>
+            <w:proofErr w:type="spellEnd"/>
+            <w:r>
+              <w:rPr>
+                <w:rFonts w:ascii="Times New Roman" w:hAnsi="Times New Roman" w:cs="Times New Roman"/>
+                <w:bCs/>
+                <w:color w:val="000000"/>
+              </w:rPr>
+              <w:t>}}</w:t>
             </w:r>
           </w:p>
         </w:tc>
@@ -858,7 +950,33 @@
           <w:sz w:val="24"/>
           <w:szCs w:val="24"/>
         </w:rPr>
-        <w:t>{{scope}}</w:t>
+        <w:t>{{</w:t>
+      </w:r>
+      <w:proofErr w:type="spellStart"/>
+      <w:r>
+        <w:rPr>
+          <w:rFonts w:ascii="Times New Roman" w:eastAsia="Times New Roman" w:hAnsi="Times New Roman" w:cs="Times New Roman"/>
+          <w:sz w:val="24"/>
+          <w:szCs w:val="24"/>
+        </w:rPr>
+        <w:t>scope</w:t>
+      </w:r>
+      <w:r>
+        <w:rPr>
+          <w:rFonts w:ascii="Times New Roman" w:eastAsia="Times New Roman" w:hAnsi="Times New Roman" w:cs="Times New Roman"/>
+          <w:sz w:val="24"/>
+          <w:szCs w:val="24"/>
+        </w:rPr>
+        <w:t>|escape</w:t>
+      </w:r>
+      <w:proofErr w:type="spellEnd"/>
+      <w:r>
+        <w:rPr>
+          <w:rFonts w:ascii="Times New Roman" w:eastAsia="Times New Roman" w:hAnsi="Times New Roman" w:cs="Times New Roman"/>
+          <w:sz w:val="24"/>
+          <w:szCs w:val="24"/>
+        </w:rPr>
+        <w:t>}}</w:t>
       </w:r>
     </w:p>
     <w:p>
@@ -896,14 +1014,36 @@
         <w:rPr>
           <w:sz w:val="28"/>
         </w:rPr>
-        <w:t>{% for api in api_</w:t>
-      </w:r>
+        <w:t xml:space="preserve">{% for </w:t>
+      </w:r>
+      <w:proofErr w:type="spellStart"/>
       <w:r>
         <w:rPr>
           <w:sz w:val="28"/>
         </w:rPr>
+        <w:t>api</w:t>
+      </w:r>
+      <w:proofErr w:type="spellEnd"/>
+      <w:r>
+        <w:rPr>
+          <w:sz w:val="28"/>
+        </w:rPr>
+        <w:t xml:space="preserve"> in </w:t>
+      </w:r>
+      <w:proofErr w:type="spellStart"/>
+      <w:r>
+        <w:rPr>
+          <w:sz w:val="28"/>
+        </w:rPr>
+        <w:t>api_</w:t>
+      </w:r>
+      <w:r>
+        <w:rPr>
+          <w:sz w:val="28"/>
+        </w:rPr>
         <w:t>requirements</w:t>
       </w:r>
+      <w:proofErr w:type="spellEnd"/>
       <w:r>
         <w:rPr>
           <w:sz w:val="28"/>
@@ -928,12 +1068,26 @@
         <w:rPr>
           <w:sz w:val="28"/>
         </w:rPr>
-        <w:t>{{ loop.index }}</w:t>
-      </w:r>
+        <w:t xml:space="preserve">{{ </w:t>
+      </w:r>
+      <w:proofErr w:type="spellStart"/>
       <w:r>
         <w:rPr>
           <w:sz w:val="28"/>
         </w:rPr>
+        <w:t>loop.index</w:t>
+      </w:r>
+      <w:proofErr w:type="spellEnd"/>
+      <w:r>
+        <w:rPr>
+          <w:sz w:val="28"/>
+        </w:rPr>
+        <w:t xml:space="preserve"> }}</w:t>
+      </w:r>
+      <w:r>
+        <w:rPr>
+          <w:sz w:val="28"/>
+        </w:rPr>
         <w:t xml:space="preserve"> </w:t>
       </w:r>
       <w:r>
@@ -948,6 +1102,7 @@
         </w:rPr>
         <w:t>{{</w:t>
       </w:r>
+      <w:proofErr w:type="spellStart"/>
       <w:r>
         <w:rPr>
           <w:sz w:val="28"/>
@@ -964,7 +1119,14 @@
         <w:rPr>
           <w:sz w:val="28"/>
         </w:rPr>
-        <w:t>service_name}}</w:t>
+        <w:t>service_name</w:t>
+      </w:r>
+      <w:proofErr w:type="spellEnd"/>
+      <w:r>
+        <w:rPr>
+          <w:sz w:val="28"/>
+        </w:rPr>
+        <w:t>}}</w:t>
       </w:r>
     </w:p>
     <w:p>
@@ -1005,6 +1167,7 @@
         </w:rPr>
         <w:t>{{</w:t>
       </w:r>
+      <w:proofErr w:type="spellStart"/>
       <w:r>
         <w:rPr>
           <w:rFonts w:ascii="Times New Roman" w:eastAsia="Times New Roman" w:hAnsi="Times New Roman" w:cs="Times New Roman"/>
@@ -1019,7 +1182,16 @@
           <w:sz w:val="24"/>
           <w:szCs w:val="24"/>
         </w:rPr>
-        <w:t>description}}</w:t>
+        <w:t>description</w:t>
+      </w:r>
+      <w:proofErr w:type="spellEnd"/>
+      <w:r>
+        <w:rPr>
+          <w:rFonts w:ascii="Times New Roman" w:eastAsia="Times New Roman" w:hAnsi="Times New Roman" w:cs="Times New Roman"/>
+          <w:sz w:val="24"/>
+          <w:szCs w:val="24"/>
+        </w:rPr>
+        <w:t>}}</w:t>
       </w:r>
     </w:p>
     <w:p>
@@ -1060,6 +1232,7 @@
         </w:rPr>
         <w:t>{{</w:t>
       </w:r>
+      <w:proofErr w:type="spellStart"/>
       <w:r>
         <w:rPr>
           <w:rFonts w:ascii="Times New Roman" w:eastAsia="Times New Roman" w:hAnsi="Times New Roman" w:cs="Times New Roman"/>
@@ -1074,7 +1247,16 @@
           <w:sz w:val="24"/>
           <w:szCs w:val="24"/>
         </w:rPr>
-        <w:t>inputs}}</w:t>
+        <w:t>inputs</w:t>
+      </w:r>
+      <w:proofErr w:type="spellEnd"/>
+      <w:r>
+        <w:rPr>
+          <w:rFonts w:ascii="Times New Roman" w:eastAsia="Times New Roman" w:hAnsi="Times New Roman" w:cs="Times New Roman"/>
+          <w:sz w:val="24"/>
+          <w:szCs w:val="24"/>
+        </w:rPr>
+        <w:t>}}</w:t>
       </w:r>
     </w:p>
     <w:p>
@@ -1115,6 +1297,7 @@
         </w:rPr>
         <w:t>{{</w:t>
       </w:r>
+      <w:proofErr w:type="spellStart"/>
       <w:r>
         <w:rPr>
           <w:rFonts w:ascii="Times New Roman" w:eastAsia="Times New Roman" w:hAnsi="Times New Roman" w:cs="Times New Roman"/>
@@ -1129,7 +1312,16 @@
           <w:sz w:val="24"/>
           <w:szCs w:val="24"/>
         </w:rPr>
-        <w:t>outputs}}</w:t>
+        <w:t>outputs</w:t>
+      </w:r>
+      <w:proofErr w:type="spellEnd"/>
+      <w:r>
+        <w:rPr>
+          <w:rFonts w:ascii="Times New Roman" w:eastAsia="Times New Roman" w:hAnsi="Times New Roman" w:cs="Times New Roman"/>
+          <w:sz w:val="24"/>
+          <w:szCs w:val="24"/>
+        </w:rPr>
+        <w:t>}}</w:t>
       </w:r>
     </w:p>
     <w:p>
@@ -1170,6 +1362,7 @@
         </w:rPr>
         <w:t>{{</w:t>
       </w:r>
+      <w:proofErr w:type="spellStart"/>
       <w:r>
         <w:rPr>
           <w:rFonts w:ascii="Times New Roman" w:eastAsia="Times New Roman" w:hAnsi="Times New Roman" w:cs="Times New Roman"/>
@@ -1184,7 +1377,16 @@
           <w:sz w:val="24"/>
           <w:szCs w:val="24"/>
         </w:rPr>
-        <w:t>process}}</w:t>
+        <w:t>process</w:t>
+      </w:r>
+      <w:proofErr w:type="spellEnd"/>
+      <w:r>
+        <w:rPr>
+          <w:rFonts w:ascii="Times New Roman" w:eastAsia="Times New Roman" w:hAnsi="Times New Roman" w:cs="Times New Roman"/>
+          <w:sz w:val="24"/>
+          <w:szCs w:val="24"/>
+        </w:rPr>
+        <w:t>}}</w:t>
       </w:r>
     </w:p>
     <w:p>
@@ -1204,7 +1406,27 @@
           <w:sz w:val="27"/>
           <w:szCs w:val="27"/>
         </w:rPr>
-        <w:t>{% endfor %}</w:t>
+        <w:t xml:space="preserve">{% </w:t>
+      </w:r>
+      <w:proofErr w:type="spellStart"/>
+      <w:r>
+        <w:rPr>
+          <w:rFonts w:ascii="Times New Roman" w:eastAsia="Times New Roman" w:hAnsi="Times New Roman" w:cs="Times New Roman"/>
+          <w:b/>
+          <w:sz w:val="27"/>
+          <w:szCs w:val="27"/>
+        </w:rPr>
+        <w:t>endfor</w:t>
+      </w:r>
+      <w:proofErr w:type="spellEnd"/>
+      <w:r>
+        <w:rPr>
+          <w:rFonts w:ascii="Times New Roman" w:eastAsia="Times New Roman" w:hAnsi="Times New Roman" w:cs="Times New Roman"/>
+          <w:b/>
+          <w:sz w:val="27"/>
+          <w:szCs w:val="27"/>
+        </w:rPr>
+        <w:t xml:space="preserve"> %}</w:t>
       </w:r>
     </w:p>
     <w:p>
@@ -1243,7 +1465,35 @@
         <w:rPr>
           <w:sz w:val="28"/>
         </w:rPr>
-        <w:t>{% for api in api_specs %}</w:t>
+        <w:t xml:space="preserve">{% for </w:t>
+      </w:r>
+      <w:proofErr w:type="spellStart"/>
+      <w:r>
+        <w:rPr>
+          <w:sz w:val="28"/>
+        </w:rPr>
+        <w:t>api</w:t>
+      </w:r>
+      <w:proofErr w:type="spellEnd"/>
+      <w:r>
+        <w:rPr>
+          <w:sz w:val="28"/>
+        </w:rPr>
+        <w:t xml:space="preserve"> in </w:t>
+      </w:r>
+      <w:proofErr w:type="spellStart"/>
+      <w:r>
+        <w:rPr>
+          <w:sz w:val="28"/>
+        </w:rPr>
+        <w:t>api_specs</w:t>
+      </w:r>
+      <w:proofErr w:type="spellEnd"/>
+      <w:r>
+        <w:rPr>
+          <w:sz w:val="28"/>
+        </w:rPr>
+        <w:t xml:space="preserve"> %}</w:t>
       </w:r>
     </w:p>
     <w:p>
@@ -1265,12 +1515,26 @@
         <w:rPr>
           <w:sz w:val="28"/>
         </w:rPr>
-        <w:t>{{ loop.index }}</w:t>
-      </w:r>
+        <w:t xml:space="preserve">{{ </w:t>
+      </w:r>
+      <w:proofErr w:type="spellStart"/>
       <w:r>
         <w:rPr>
           <w:sz w:val="28"/>
         </w:rPr>
+        <w:t>loop.index</w:t>
+      </w:r>
+      <w:proofErr w:type="spellEnd"/>
+      <w:r>
+        <w:rPr>
+          <w:sz w:val="28"/>
+        </w:rPr>
+        <w:t xml:space="preserve"> }}</w:t>
+      </w:r>
+      <w:r>
+        <w:rPr>
+          <w:sz w:val="28"/>
+        </w:rPr>
         <w:t xml:space="preserve"> </w:t>
       </w:r>
       <w:r>
@@ -1279,6 +1543,7 @@
         </w:rPr>
         <w:t>{{</w:t>
       </w:r>
+      <w:proofErr w:type="spellStart"/>
       <w:r>
         <w:rPr>
           <w:sz w:val="28"/>
@@ -1289,7 +1554,14 @@
         <w:rPr>
           <w:sz w:val="28"/>
         </w:rPr>
-        <w:t>service_name_spec}}</w:t>
+        <w:t>service_name_spec</w:t>
+      </w:r>
+      <w:proofErr w:type="spellEnd"/>
+      <w:r>
+        <w:rPr>
+          <w:sz w:val="28"/>
+        </w:rPr>
+        <w:t>}}</w:t>
       </w:r>
     </w:p>
     <w:tbl>
@@ -1349,6 +1621,7 @@
               </w:rPr>
               <w:t>{{</w:t>
             </w:r>
+            <w:proofErr w:type="spellStart"/>
             <w:r>
               <w:rPr>
                 <w:rFonts w:ascii="Times New Roman" w:hAnsi="Times New Roman" w:cs="Times New Roman"/>
@@ -1359,7 +1632,14 @@
               <w:rPr>
                 <w:rFonts w:ascii="Times New Roman" w:hAnsi="Times New Roman" w:cs="Times New Roman"/>
               </w:rPr>
-              <w:t>http_method}}</w:t>
+              <w:t>http_method</w:t>
+            </w:r>
+            <w:proofErr w:type="spellEnd"/>
+            <w:r>
+              <w:rPr>
+                <w:rFonts w:ascii="Times New Roman" w:hAnsi="Times New Roman" w:cs="Times New Roman"/>
+              </w:rPr>
+              <w:t>}}</w:t>
             </w:r>
           </w:p>
         </w:tc>
@@ -1403,6 +1683,7 @@
               </w:rPr>
               <w:t>{{</w:t>
             </w:r>
+            <w:proofErr w:type="spellStart"/>
             <w:r>
               <w:rPr>
                 <w:rFonts w:ascii="Times New Roman" w:hAnsi="Times New Roman" w:cs="Times New Roman"/>
@@ -1413,7 +1694,14 @@
               <w:rPr>
                 <w:rFonts w:ascii="Times New Roman" w:hAnsi="Times New Roman" w:cs="Times New Roman"/>
               </w:rPr>
-              <w:t>url_path}}</w:t>
+              <w:t>url_path</w:t>
+            </w:r>
+            <w:proofErr w:type="spellEnd"/>
+            <w:r>
+              <w:rPr>
+                <w:rFonts w:ascii="Times New Roman" w:hAnsi="Times New Roman" w:cs="Times New Roman"/>
+              </w:rPr>
+              <w:t>}}</w:t>
             </w:r>
           </w:p>
         </w:tc>
@@ -1460,6 +1748,7 @@
               </w:rPr>
               <w:t>{{</w:t>
             </w:r>
+            <w:proofErr w:type="spellStart"/>
             <w:r>
               <w:rPr>
                 <w:rFonts w:ascii="Times New Roman" w:hAnsi="Times New Roman" w:cs="Times New Roman"/>
@@ -1472,6 +1761,7 @@
               </w:rPr>
               <w:t>http_headers</w:t>
             </w:r>
+            <w:proofErr w:type="spellEnd"/>
             <w:r>
               <w:rPr>
                 <w:rFonts w:ascii="Times New Roman" w:hAnsi="Times New Roman" w:cs="Times New Roman"/>
@@ -1530,6 +1820,7 @@
               </w:rPr>
               <w:t>{{</w:t>
             </w:r>
+            <w:proofErr w:type="spellStart"/>
             <w:r>
               <w:rPr>
                 <w:rFonts w:ascii="Times New Roman" w:hAnsi="Times New Roman" w:cs="Times New Roman"/>
@@ -1554,6 +1845,7 @@
               </w:rPr>
               <w:t>tp_body</w:t>
             </w:r>
+            <w:proofErr w:type="spellEnd"/>
             <w:r>
               <w:rPr>
                 <w:rFonts w:ascii="Times New Roman" w:hAnsi="Times New Roman" w:cs="Times New Roman"/>
@@ -1611,6 +1903,7 @@
               </w:rPr>
               <w:t>{{</w:t>
             </w:r>
+            <w:proofErr w:type="spellStart"/>
             <w:r>
               <w:rPr>
                 <w:rFonts w:ascii="Times New Roman" w:hAnsi="Times New Roman" w:cs="Times New Roman"/>
@@ -1623,6 +1916,7 @@
               </w:rPr>
               <w:t>raw_request</w:t>
             </w:r>
+            <w:proofErr w:type="spellEnd"/>
             <w:r>
               <w:rPr>
                 <w:rFonts w:ascii="Times New Roman" w:hAnsi="Times New Roman" w:cs="Times New Roman"/>
@@ -1680,6 +1974,7 @@
               </w:rPr>
               <w:t>{{</w:t>
             </w:r>
+            <w:proofErr w:type="spellStart"/>
             <w:r>
               <w:rPr>
                 <w:rFonts w:ascii="Times New Roman" w:hAnsi="Times New Roman" w:cs="Times New Roman"/>
@@ -1692,6 +1987,7 @@
               </w:rPr>
               <w:t>raw_response</w:t>
             </w:r>
+            <w:proofErr w:type="spellEnd"/>
             <w:r>
               <w:rPr>
                 <w:rFonts w:ascii="Times New Roman" w:hAnsi="Times New Roman" w:cs="Times New Roman"/>
@@ -1756,17 +2052,26 @@
               </w:rPr>
               <w:t xml:space="preserve">{% for </w:t>
             </w:r>
+            <w:proofErr w:type="spellStart"/>
             <w:r>
               <w:rPr>
                 <w:rFonts w:ascii="Times New Roman" w:hAnsi="Times New Roman" w:cs="Times New Roman"/>
               </w:rPr>
               <w:t>rc</w:t>
             </w:r>
-            <w:r>
-              <w:rPr>
-                <w:rFonts w:ascii="Times New Roman" w:hAnsi="Times New Roman" w:cs="Times New Roman"/>
-              </w:rPr>
-              <w:t xml:space="preserve"> in api.</w:t>
+            <w:proofErr w:type="spellEnd"/>
+            <w:r>
+              <w:rPr>
+                <w:rFonts w:ascii="Times New Roman" w:hAnsi="Times New Roman" w:cs="Times New Roman"/>
+              </w:rPr>
+              <w:t xml:space="preserve"> in </w:t>
+            </w:r>
+            <w:proofErr w:type="spellStart"/>
+            <w:r>
+              <w:rPr>
+                <w:rFonts w:ascii="Times New Roman" w:hAnsi="Times New Roman" w:cs="Times New Roman"/>
+              </w:rPr>
+              <w:t>api.</w:t>
             </w:r>
             <w:r>
               <w:rPr>
@@ -1774,6 +2079,7 @@
               </w:rPr>
               <w:t>response_code</w:t>
             </w:r>
+            <w:proofErr w:type="spellEnd"/>
             <w:r>
               <w:rPr>
                 <w:rFonts w:ascii="Times New Roman" w:hAnsi="Times New Roman" w:cs="Times New Roman"/>
@@ -1800,12 +2106,14 @@
               </w:rPr>
               <w:t>{{</w:t>
             </w:r>
+            <w:proofErr w:type="spellStart"/>
             <w:r>
               <w:rPr>
                 <w:rFonts w:ascii="Times New Roman" w:hAnsi="Times New Roman" w:cs="Times New Roman"/>
               </w:rPr>
               <w:t>rc</w:t>
             </w:r>
+            <w:proofErr w:type="spellEnd"/>
             <w:r>
               <w:rPr>
                 <w:rFonts w:ascii="Times New Roman" w:hAnsi="Times New Roman" w:cs="Times New Roman"/>
@@ -1825,7 +2133,21 @@
               <w:rPr>
                 <w:rFonts w:ascii="Times New Roman" w:hAnsi="Times New Roman" w:cs="Times New Roman"/>
               </w:rPr>
-              <w:t>{% endfor %}</w:t>
+              <w:t xml:space="preserve">{% </w:t>
+            </w:r>
+            <w:proofErr w:type="spellStart"/>
+            <w:r>
+              <w:rPr>
+                <w:rFonts w:ascii="Times New Roman" w:hAnsi="Times New Roman" w:cs="Times New Roman"/>
+              </w:rPr>
+              <w:t>endfor</w:t>
+            </w:r>
+            <w:proofErr w:type="spellEnd"/>
+            <w:r>
+              <w:rPr>
+                <w:rFonts w:ascii="Times New Roman" w:hAnsi="Times New Roman" w:cs="Times New Roman"/>
+              </w:rPr>
+              <w:t xml:space="preserve"> %}</w:t>
             </w:r>
           </w:p>
         </w:tc>
@@ -1841,8 +2163,6 @@
           <w:szCs w:val="27"/>
         </w:rPr>
       </w:pPr>
-      <w:bookmarkStart w:id="3" w:name="_GoBack"/>
-      <w:bookmarkEnd w:id="3"/>
       <w:r>
         <w:rPr>
           <w:rFonts w:ascii="Times New Roman" w:eastAsia="Times New Roman" w:hAnsi="Times New Roman" w:cs="Times New Roman"/>
@@ -1850,38 +2170,66 @@
           <w:sz w:val="27"/>
           <w:szCs w:val="27"/>
         </w:rPr>
-        <w:t>{% endfor %}</w:t>
-      </w:r>
-    </w:p>
-    <w:p>
-      <w:pPr>
-        <w:spacing w:after="0" w:line="360" w:lineRule="auto"/>
+        <w:t xml:space="preserve">{% </w:t>
+      </w:r>
+      <w:proofErr w:type="spellStart"/>
+      <w:r>
         <w:rPr>
           <w:rFonts w:ascii="Times New Roman" w:eastAsia="Times New Roman" w:hAnsi="Times New Roman" w:cs="Times New Roman"/>
           <w:b/>
           <w:sz w:val="27"/>
           <w:szCs w:val="27"/>
         </w:rPr>
-      </w:pPr>
+        <w:t>endfor</w:t>
+      </w:r>
+      <w:proofErr w:type="spellEnd"/>
+      <w:r>
+        <w:rPr>
+          <w:rFonts w:ascii="Times New Roman" w:eastAsia="Times New Roman" w:hAnsi="Times New Roman" w:cs="Times New Roman"/>
+          <w:b/>
+          <w:sz w:val="27"/>
+          <w:szCs w:val="27"/>
+        </w:rPr>
+        <w:t xml:space="preserve"> %}</w:t>
+      </w:r>
     </w:p>
     <w:p>
       <w:pPr>
-        <w:pStyle w:val="Heading1"/>
-        <w:rPr>
-          <w:sz w:val="36"/>
-        </w:rPr>
-      </w:pPr>
-      <w:r>
-        <w:rPr>
-          <w:sz w:val="36"/>
-        </w:rPr>
-        <w:t>4. Depedencies</w:t>
-      </w:r>
+        <w:spacing w:after="0" w:line="360" w:lineRule="auto"/>
+        <w:rPr>
+          <w:rFonts w:ascii="Times New Roman" w:eastAsia="Times New Roman" w:hAnsi="Times New Roman" w:cs="Times New Roman"/>
+          <w:b/>
+          <w:sz w:val="27"/>
+          <w:szCs w:val="27"/>
+        </w:rPr>
+      </w:pPr>
     </w:p>
     <w:p>
       <w:pPr>
         <w:pStyle w:val="Heading1"/>
         <w:rPr>
+          <w:sz w:val="36"/>
+        </w:rPr>
+      </w:pPr>
+      <w:r>
+        <w:rPr>
+          <w:sz w:val="36"/>
+        </w:rPr>
+        <w:t xml:space="preserve">4. </w:t>
+      </w:r>
+      <w:proofErr w:type="spellStart"/>
+      <w:r>
+        <w:rPr>
+          <w:sz w:val="36"/>
+        </w:rPr>
+        <w:t>Depedencies</w:t>
+      </w:r>
+      <w:proofErr w:type="spellEnd"/>
+    </w:p>
+    <w:p>
+      <w:pPr>
+        <w:pStyle w:val="Heading1"/>
+        <w:rPr>
           <w:sz w:val="28"/>
         </w:rPr>
       </w:pPr>
@@ -1889,14 +2237,36 @@
         <w:rPr>
           <w:sz w:val="28"/>
         </w:rPr>
-        <w:t>{% for api in api_</w:t>
-      </w:r>
+        <w:t xml:space="preserve">{% for </w:t>
+      </w:r>
+      <w:proofErr w:type="spellStart"/>
       <w:r>
         <w:rPr>
           <w:sz w:val="28"/>
         </w:rPr>
+        <w:t>api</w:t>
+      </w:r>
+      <w:proofErr w:type="spellEnd"/>
+      <w:r>
+        <w:rPr>
+          <w:sz w:val="28"/>
+        </w:rPr>
+        <w:t xml:space="preserve"> in </w:t>
+      </w:r>
+      <w:proofErr w:type="spellStart"/>
+      <w:r>
+        <w:rPr>
+          <w:sz w:val="28"/>
+        </w:rPr>
+        <w:t>api_</w:t>
+      </w:r>
+      <w:r>
+        <w:rPr>
+          <w:sz w:val="28"/>
+        </w:rPr>
         <w:t>depedencies</w:t>
       </w:r>
+      <w:proofErr w:type="spellEnd"/>
       <w:r>
         <w:rPr>
           <w:sz w:val="28"/>
@@ -1929,12 +2299,26 @@
         <w:rPr>
           <w:sz w:val="28"/>
         </w:rPr>
-        <w:t>{{ loop.index }}</w:t>
-      </w:r>
+        <w:t xml:space="preserve">{{ </w:t>
+      </w:r>
+      <w:proofErr w:type="spellStart"/>
       <w:r>
         <w:rPr>
           <w:sz w:val="28"/>
         </w:rPr>
+        <w:t>loop.index</w:t>
+      </w:r>
+      <w:proofErr w:type="spellEnd"/>
+      <w:r>
+        <w:rPr>
+          <w:sz w:val="28"/>
+        </w:rPr>
+        <w:t xml:space="preserve"> }}</w:t>
+      </w:r>
+      <w:r>
+        <w:rPr>
+          <w:sz w:val="28"/>
+        </w:rPr>
         <w:t xml:space="preserve"> </w:t>
       </w:r>
       <w:r>
@@ -1943,6 +2327,7 @@
         </w:rPr>
         <w:t>{{</w:t>
       </w:r>
+      <w:proofErr w:type="spellStart"/>
       <w:r>
         <w:rPr>
           <w:sz w:val="28"/>
@@ -1953,7 +2338,14 @@
         <w:rPr>
           <w:sz w:val="28"/>
         </w:rPr>
-        <w:t>service_name_depedencies}}</w:t>
+        <w:t>service_name_depedencies</w:t>
+      </w:r>
+      <w:proofErr w:type="spellEnd"/>
+      <w:r>
+        <w:rPr>
+          <w:sz w:val="28"/>
+        </w:rPr>
+        <w:t>}}</w:t>
       </w:r>
     </w:p>
     <w:p>
@@ -1988,6 +2380,7 @@
         </w:rPr>
         <w:t xml:space="preserve"> in </w:t>
       </w:r>
+      <w:proofErr w:type="spellStart"/>
       <w:r>
         <w:rPr>
           <w:rFonts w:ascii="Times New Roman" w:hAnsi="Times New Roman" w:cs="Times New Roman"/>
@@ -2012,6 +2405,7 @@
         </w:rPr>
         <w:t>dencies</w:t>
       </w:r>
+      <w:proofErr w:type="spellEnd"/>
       <w:r>
         <w:rPr>
           <w:rFonts w:ascii="Times New Roman" w:hAnsi="Times New Roman" w:cs="Times New Roman"/>
@@ -2083,7 +2477,21 @@
         <w:rPr>
           <w:rFonts w:ascii="Times New Roman" w:hAnsi="Times New Roman" w:cs="Times New Roman"/>
         </w:rPr>
-        <w:t>{% endfor %}</w:t>
+        <w:t xml:space="preserve">{% </w:t>
+      </w:r>
+      <w:proofErr w:type="spellStart"/>
+      <w:r>
+        <w:rPr>
+          <w:rFonts w:ascii="Times New Roman" w:hAnsi="Times New Roman" w:cs="Times New Roman"/>
+        </w:rPr>
+        <w:t>endfor</w:t>
+      </w:r>
+      <w:proofErr w:type="spellEnd"/>
+      <w:r>
+        <w:rPr>
+          <w:rFonts w:ascii="Times New Roman" w:hAnsi="Times New Roman" w:cs="Times New Roman"/>
+        </w:rPr>
+        <w:t xml:space="preserve"> %}</w:t>
       </w:r>
     </w:p>
     <w:p>
@@ -2103,7 +2511,27 @@
           <w:sz w:val="27"/>
           <w:szCs w:val="27"/>
         </w:rPr>
-        <w:t>{% endfor %}</w:t>
+        <w:t xml:space="preserve">{% </w:t>
+      </w:r>
+      <w:proofErr w:type="spellStart"/>
+      <w:r>
+        <w:rPr>
+          <w:rFonts w:ascii="Times New Roman" w:eastAsia="Times New Roman" w:hAnsi="Times New Roman" w:cs="Times New Roman"/>
+          <w:b/>
+          <w:sz w:val="27"/>
+          <w:szCs w:val="27"/>
+        </w:rPr>
+        <w:t>endfor</w:t>
+      </w:r>
+      <w:proofErr w:type="spellEnd"/>
+      <w:r>
+        <w:rPr>
+          <w:rFonts w:ascii="Times New Roman" w:eastAsia="Times New Roman" w:hAnsi="Times New Roman" w:cs="Times New Roman"/>
+          <w:b/>
+          <w:sz w:val="27"/>
+          <w:szCs w:val="27"/>
+        </w:rPr>
+        <w:t xml:space="preserve"> %}</w:t>
       </w:r>
     </w:p>
     <w:p/>
@@ -2473,7 +2901,7 @@
 </file>
 
 <file path=word/endnotes.xml><?xml version="1.0" encoding="utf-8"?>
-<w:endnotes xmlns:wpc="http://schemas.microsoft.com/office/word/2010/wordprocessingCanvas" xmlns:cx="http://schemas.microsoft.com/office/drawing/2014/chartex" xmlns:cx1="http://schemas.microsoft.com/office/drawing/2015/9/8/chartex" xmlns:cx2="http://schemas.microsoft.com/office/drawing/2015/10/21/chartex" xmlns:cx3="http://schemas.microsoft.com/office/drawing/2016/5/9/chartex" xmlns:cx4="http://schemas.microsoft.com/office/drawing/2016/5/10/chartex" xmlns:cx5="http://schemas.microsoft.com/office/drawing/2016/5/11/chartex" xmlns:cx6="http://schemas.microsoft.com/office/drawing/2016/5/12/chartex" xmlns:cx7="http://schemas.microsoft.com/office/drawing/2016/5/13/chartex" xmlns:cx8="http://schemas.microsoft.com/office/drawing/2016/5/14/chartex" xmlns:mc="http://schemas.openxmlformats.org/markup-compatibility/2006" xmlns:aink="http://schemas.microsoft.com/office/drawing/2016/ink" xmlns:am3d="http://schemas.microsoft.com/office/drawing/2017/model3d" xmlns:o="urn:schemas-microsoft-com:office:office" xmlns:r="http://schemas.openxmlformats.org/officeDocument/2006/relationships" xmlns:m="http://schemas.openxmlformats.org/officeDocument/2006/math" xmlns:v="urn:schemas-microsoft-com:vml" xmlns:wp14="http://schemas.microsoft.com/office/word/2010/wordprocessingDrawing" xmlns:wp="http://schemas.openxmlformats.org/drawingml/2006/wordprocessingDrawing" xmlns:w10="urn:schemas-microsoft-com:office:word" xmlns:w="http://schemas.openxmlformats.org/wordprocessingml/2006/main" xmlns:w14="http://schemas.microsoft.com/office/word/2010/wordml" xmlns:w15="http://schemas.microsoft.com/office/word/2012/wordml" xmlns:w16cid="http://schemas.microsoft.com/office/word/2016/wordml/cid" xmlns:w16se="http://schemas.microsoft.com/office/word/2015/wordml/symex" xmlns:wpg="http://schemas.microsoft.com/office/word/2010/wordprocessingGroup" xmlns:wpi="http://schemas.microsoft.com/office/word/2010/wordprocessingInk" xmlns:wne="http://schemas.microsoft.com/office/word/2006/wordml" xmlns:wps="http://schemas.microsoft.com/office/word/2010/wordprocessingShape" mc:Ignorable="w14 w15 w16se w16cid wp14">
+<w:endnotes xmlns:wpc="http://schemas.microsoft.com/office/word/2010/wordprocessingCanvas" xmlns:cx="http://schemas.microsoft.com/office/drawing/2014/chartex" xmlns:cx1="http://schemas.microsoft.com/office/drawing/2015/9/8/chartex" xmlns:cx2="http://schemas.microsoft.com/office/drawing/2015/10/21/chartex" xmlns:cx3="http://schemas.microsoft.com/office/drawing/2016/5/9/chartex" xmlns:cx4="http://schemas.microsoft.com/office/drawing/2016/5/10/chartex" xmlns:cx5="http://schemas.microsoft.com/office/drawing/2016/5/11/chartex" xmlns:cx6="http://schemas.microsoft.com/office/drawing/2016/5/12/chartex" xmlns:cx7="http://schemas.microsoft.com/office/drawing/2016/5/13/chartex" xmlns:cx8="http://schemas.microsoft.com/office/drawing/2016/5/14/chartex" xmlns:mc="http://schemas.openxmlformats.org/markup-compatibility/2006" xmlns:aink="http://schemas.microsoft.com/office/drawing/2016/ink" xmlns:am3d="http://schemas.microsoft.com/office/drawing/2017/model3d" xmlns:o="urn:schemas-microsoft-com:office:office" xmlns:oel="http://schemas.microsoft.com/office/2019/extlst" xmlns:r="http://schemas.openxmlformats.org/officeDocument/2006/relationships" xmlns:m="http://schemas.openxmlformats.org/officeDocument/2006/math" xmlns:v="urn:schemas-microsoft-com:vml" xmlns:wp14="http://schemas.microsoft.com/office/word/2010/wordprocessingDrawing" xmlns:wp="http://schemas.openxmlformats.org/drawingml/2006/wordprocessingDrawing" xmlns:w10="urn:schemas-microsoft-com:office:word" xmlns:w="http://schemas.openxmlformats.org/wordprocessingml/2006/main" xmlns:w14="http://schemas.microsoft.com/office/word/2010/wordml" xmlns:w15="http://schemas.microsoft.com/office/word/2012/wordml" xmlns:w16cex="http://schemas.microsoft.com/office/word/2018/wordml/cex" xmlns:w16cid="http://schemas.microsoft.com/office/word/2016/wordml/cid" xmlns:w16="http://schemas.microsoft.com/office/word/2018/wordml" xmlns:w16du="http://schemas.microsoft.com/office/word/2023/wordml/word16du" xmlns:w16sdtdh="http://schemas.microsoft.com/office/word/2020/wordml/sdtdatahash" xmlns:w16sdtfl="http://schemas.microsoft.com/office/word/2024/wordml/sdtformatlock" xmlns:w16se="http://schemas.microsoft.com/office/word/2015/wordml/symex" xmlns:wpg="http://schemas.microsoft.com/office/word/2010/wordprocessingGroup" xmlns:wpi="http://schemas.microsoft.com/office/word/2010/wordprocessingInk" xmlns:wne="http://schemas.microsoft.com/office/word/2006/wordml" xmlns:wps="http://schemas.microsoft.com/office/word/2010/wordprocessingShape" mc:Ignorable="w14 w15 w16se w16cid w16 w16cex w16sdtdh w16sdtfl w16du wp14">
   <w:endnote w:type="separator" w:id="-1">
     <w:p>
       <w:pPr>
@@ -2498,7 +2926,7 @@
 </file>
 
 <file path=word/footnotes.xml><?xml version="1.0" encoding="utf-8"?>
-<w:footnotes xmlns:wpc="http://schemas.microsoft.com/office/word/2010/wordprocessingCanvas" xmlns:cx="http://schemas.microsoft.com/office/drawing/2014/chartex" xmlns:cx1="http://schemas.microsoft.com/office/drawing/2015/9/8/chartex" xmlns:cx2="http://schemas.microsoft.com/office/drawing/2015/10/21/chartex" xmlns:cx3="http://schemas.microsoft.com/office/drawing/2016/5/9/chartex" xmlns:cx4="http://schemas.microsoft.com/office/drawing/2016/5/10/chartex" xmlns:cx5="http://schemas.microsoft.com/office/drawing/2016/5/11/chartex" xmlns:cx6="http://schemas.microsoft.com/office/drawing/2016/5/12/chartex" xmlns:cx7="http://schemas.microsoft.com/office/drawing/2016/5/13/chartex" xmlns:cx8="http://schemas.microsoft.com/office/drawing/2016/5/14/chartex" xmlns:mc="http://schemas.openxmlformats.org/markup-compatibility/2006" xmlns:aink="http://schemas.microsoft.com/office/drawing/2016/ink" xmlns:am3d="http://schemas.microsoft.com/office/drawing/2017/model3d" xmlns:o="urn:schemas-microsoft-com:office:office" xmlns:r="http://schemas.openxmlformats.org/officeDocument/2006/relationships" xmlns:m="http://schemas.openxmlformats.org/officeDocument/2006/math" xmlns:v="urn:schemas-microsoft-com:vml" xmlns:wp14="http://schemas.microsoft.com/office/word/2010/wordprocessingDrawing" xmlns:wp="http://schemas.openxmlformats.org/drawingml/2006/wordprocessingDrawing" xmlns:w10="urn:schemas-microsoft-com:office:word" xmlns:w="http://schemas.openxmlformats.org/wordprocessingml/2006/main" xmlns:w14="http://schemas.microsoft.com/office/word/2010/wordml" xmlns:w15="http://schemas.microsoft.com/office/word/2012/wordml" xmlns:w16cid="http://schemas.microsoft.com/office/word/2016/wordml/cid" xmlns:w16se="http://schemas.microsoft.com/office/word/2015/wordml/symex" xmlns:wpg="http://schemas.microsoft.com/office/word/2010/wordprocessingGroup" xmlns:wpi="http://schemas.microsoft.com/office/word/2010/wordprocessingInk" xmlns:wne="http://schemas.microsoft.com/office/word/2006/wordml" xmlns:wps="http://schemas.microsoft.com/office/word/2010/wordprocessingShape" mc:Ignorable="w14 w15 w16se w16cid wp14">
+<w:footnotes xmlns:wpc="http://schemas.microsoft.com/office/word/2010/wordprocessingCanvas" xmlns:cx="http://schemas.microsoft.com/office/drawing/2014/chartex" xmlns:cx1="http://schemas.microsoft.com/office/drawing/2015/9/8/chartex" xmlns:cx2="http://schemas.microsoft.com/office/drawing/2015/10/21/chartex" xmlns:cx3="http://schemas.microsoft.com/office/drawing/2016/5/9/chartex" xmlns:cx4="http://schemas.microsoft.com/office/drawing/2016/5/10/chartex" xmlns:cx5="http://schemas.microsoft.com/office/drawing/2016/5/11/chartex" xmlns:cx6="http://schemas.microsoft.com/office/drawing/2016/5/12/chartex" xmlns:cx7="http://schemas.microsoft.com/office/drawing/2016/5/13/chartex" xmlns:cx8="http://schemas.microsoft.com/office/drawing/2016/5/14/chartex" xmlns:mc="http://schemas.openxmlformats.org/markup-compatibility/2006" xmlns:aink="http://schemas.microsoft.com/office/drawing/2016/ink" xmlns:am3d="http://schemas.microsoft.com/office/drawing/2017/model3d" xmlns:o="urn:schemas-microsoft-com:office:office" xmlns:oel="http://schemas.microsoft.com/office/2019/extlst" xmlns:r="http://schemas.openxmlformats.org/officeDocument/2006/relationships" xmlns:m="http://schemas.openxmlformats.org/officeDocument/2006/math" xmlns:v="urn:schemas-microsoft-com:vml" xmlns:wp14="http://schemas.microsoft.com/office/word/2010/wordprocessingDrawing" xmlns:wp="http://schemas.openxmlformats.org/drawingml/2006/wordprocessingDrawing" xmlns:w10="urn:schemas-microsoft-com:office:word" xmlns:w="http://schemas.openxmlformats.org/wordprocessingml/2006/main" xmlns:w14="http://schemas.microsoft.com/office/word/2010/wordml" xmlns:w15="http://schemas.microsoft.com/office/word/2012/wordml" xmlns:w16cex="http://schemas.microsoft.com/office/word/2018/wordml/cex" xmlns:w16cid="http://schemas.microsoft.com/office/word/2016/wordml/cid" xmlns:w16="http://schemas.microsoft.com/office/word/2018/wordml" xmlns:w16du="http://schemas.microsoft.com/office/word/2023/wordml/word16du" xmlns:w16sdtdh="http://schemas.microsoft.com/office/word/2020/wordml/sdtdatahash" xmlns:w16sdtfl="http://schemas.microsoft.com/office/word/2024/wordml/sdtformatlock" xmlns:w16se="http://schemas.microsoft.com/office/word/2015/wordml/symex" xmlns:wpg="http://schemas.microsoft.com/office/word/2010/wordprocessingGroup" xmlns:wpi="http://schemas.microsoft.com/office/word/2010/wordprocessingInk" xmlns:wne="http://schemas.microsoft.com/office/word/2006/wordml" xmlns:wps="http://schemas.microsoft.com/office/word/2010/wordprocessingShape" mc:Ignorable="w14 w15 w16se w16cid w16 w16cex w16sdtdh w16sdtfl w16du wp14">
   <w:footnote w:type="separator" w:id="-1">
     <w:p>
       <w:pPr>
@@ -2523,7 +2951,7 @@
 </file>
 
 <file path=word/header1.xml><?xml version="1.0" encoding="utf-8"?>
-<w:hdr xmlns:wpc="http://schemas.microsoft.com/office/word/2010/wordprocessingCanvas" xmlns:cx="http://schemas.microsoft.com/office/drawing/2014/chartex" xmlns:cx1="http://schemas.microsoft.com/office/drawing/2015/9/8/chartex" xmlns:cx2="http://schemas.microsoft.com/office/drawing/2015/10/21/chartex" xmlns:cx3="http://schemas.microsoft.com/office/drawing/2016/5/9/chartex" xmlns:cx4="http://schemas.microsoft.com/office/drawing/2016/5/10/chartex" xmlns:cx5="http://schemas.microsoft.com/office/drawing/2016/5/11/chartex" xmlns:cx6="http://schemas.microsoft.com/office/drawing/2016/5/12/chartex" xmlns:cx7="http://schemas.microsoft.com/office/drawing/2016/5/13/chartex" xmlns:cx8="http://schemas.microsoft.com/office/drawing/2016/5/14/chartex" xmlns:mc="http://schemas.openxmlformats.org/markup-compatibility/2006" xmlns:aink="http://schemas.microsoft.com/office/drawing/2016/ink" xmlns:am3d="http://schemas.microsoft.com/office/drawing/2017/model3d" xmlns:o="urn:schemas-microsoft-com:office:office" xmlns:r="http://schemas.openxmlformats.org/officeDocument/2006/relationships" xmlns:m="http://schemas.openxmlformats.org/officeDocument/2006/math" xmlns:v="urn:schemas-microsoft-com:vml" xmlns:wp14="http://schemas.microsoft.com/office/word/2010/wordprocessingDrawing" xmlns:wp="http://schemas.openxmlformats.org/drawingml/2006/wordprocessingDrawing" xmlns:w10="urn:schemas-microsoft-com:office:word" xmlns:w="http://schemas.openxmlformats.org/wordprocessingml/2006/main" xmlns:w14="http://schemas.microsoft.com/office/word/2010/wordml" xmlns:w15="http://schemas.microsoft.com/office/word/2012/wordml" xmlns:w16cid="http://schemas.microsoft.com/office/word/2016/wordml/cid" xmlns:w16se="http://schemas.microsoft.com/office/word/2015/wordml/symex" xmlns:wpg="http://schemas.microsoft.com/office/word/2010/wordprocessingGroup" xmlns:wpi="http://schemas.microsoft.com/office/word/2010/wordprocessingInk" xmlns:wne="http://schemas.microsoft.com/office/word/2006/wordml" xmlns:wps="http://schemas.microsoft.com/office/word/2010/wordprocessingShape" mc:Ignorable="w14 w15 w16se w16cid wp14">
+<w:hdr xmlns:wpc="http://schemas.microsoft.com/office/word/2010/wordprocessingCanvas" xmlns:cx="http://schemas.microsoft.com/office/drawing/2014/chartex" xmlns:cx1="http://schemas.microsoft.com/office/drawing/2015/9/8/chartex" xmlns:cx2="http://schemas.microsoft.com/office/drawing/2015/10/21/chartex" xmlns:cx3="http://schemas.microsoft.com/office/drawing/2016/5/9/chartex" xmlns:cx4="http://schemas.microsoft.com/office/drawing/2016/5/10/chartex" xmlns:cx5="http://schemas.microsoft.com/office/drawing/2016/5/11/chartex" xmlns:cx6="http://schemas.microsoft.com/office/drawing/2016/5/12/chartex" xmlns:cx7="http://schemas.microsoft.com/office/drawing/2016/5/13/chartex" xmlns:cx8="http://schemas.microsoft.com/office/drawing/2016/5/14/chartex" xmlns:mc="http://schemas.openxmlformats.org/markup-compatibility/2006" xmlns:aink="http://schemas.microsoft.com/office/drawing/2016/ink" xmlns:am3d="http://schemas.microsoft.com/office/drawing/2017/model3d" xmlns:o="urn:schemas-microsoft-com:office:office" xmlns:oel="http://schemas.microsoft.com/office/2019/extlst" xmlns:r="http://schemas.openxmlformats.org/officeDocument/2006/relationships" xmlns:m="http://schemas.openxmlformats.org/officeDocument/2006/math" xmlns:v="urn:schemas-microsoft-com:vml" xmlns:wp14="http://schemas.microsoft.com/office/word/2010/wordprocessingDrawing" xmlns:wp="http://schemas.openxmlformats.org/drawingml/2006/wordprocessingDrawing" xmlns:w10="urn:schemas-microsoft-com:office:word" xmlns:w="http://schemas.openxmlformats.org/wordprocessingml/2006/main" xmlns:w14="http://schemas.microsoft.com/office/word/2010/wordml" xmlns:w15="http://schemas.microsoft.com/office/word/2012/wordml" xmlns:w16cex="http://schemas.microsoft.com/office/word/2018/wordml/cex" xmlns:w16cid="http://schemas.microsoft.com/office/word/2016/wordml/cid" xmlns:w16="http://schemas.microsoft.com/office/word/2018/wordml" xmlns:w16du="http://schemas.microsoft.com/office/word/2023/wordml/word16du" xmlns:w16sdtdh="http://schemas.microsoft.com/office/word/2020/wordml/sdtdatahash" xmlns:w16sdtfl="http://schemas.microsoft.com/office/word/2024/wordml/sdtformatlock" xmlns:w16se="http://schemas.microsoft.com/office/word/2015/wordml/symex" xmlns:wpg="http://schemas.microsoft.com/office/word/2010/wordprocessingGroup" xmlns:wpi="http://schemas.microsoft.com/office/word/2010/wordprocessingInk" xmlns:wne="http://schemas.microsoft.com/office/word/2006/wordml" xmlns:wps="http://schemas.microsoft.com/office/word/2010/wordprocessingShape" mc:Ignorable="w14 w15 w16se w16cid w16 w16cex w16sdtdh w16sdtfl w16du wp14">
   <w:p>
     <w:pPr>
       <w:pBdr>
@@ -2548,7 +2976,7 @@
         <w:noProof/>
       </w:rPr>
       <w:drawing>
-        <wp:anchor distT="0" distB="0" distL="114300" distR="114300" simplePos="0" relativeHeight="251659264" behindDoc="0" locked="0" layoutInCell="0" allowOverlap="1" wp14:anchorId="6DA606C9" wp14:editId="155F2F41">
+        <wp:anchor distT="0" distB="0" distL="114300" distR="114300" simplePos="0" relativeHeight="251659264" behindDoc="0" locked="0" layoutInCell="0" allowOverlap="1" wp14:anchorId="647E6251" wp14:editId="5F8EB3A9">
           <wp:simplePos x="0" y="0"/>
           <wp:positionH relativeFrom="column">
             <wp:posOffset>-7620</wp:posOffset>
@@ -2632,7 +3060,32 @@
         <w:b/>
         <w:color w:val="000000"/>
       </w:rPr>
-      <w:t>{{group}}</w:t>
+      <w:t>{{</w:t>
+    </w:r>
+    <w:proofErr w:type="spellStart"/>
+    <w:r>
+      <w:rPr>
+        <w:b/>
+        <w:color w:val="000000"/>
+      </w:rPr>
+      <w:t>group</w:t>
+    </w:r>
+    <w:bookmarkStart w:id="3" w:name="_Hlk204085622"/>
+    <w:r>
+      <w:rPr>
+        <w:b/>
+        <w:color w:val="000000"/>
+      </w:rPr>
+      <w:t>|escape</w:t>
+    </w:r>
+    <w:bookmarkEnd w:id="3"/>
+    <w:proofErr w:type="spellEnd"/>
+    <w:r>
+      <w:rPr>
+        <w:b/>
+        <w:color w:val="000000"/>
+      </w:rPr>
+      <w:t>}}</w:t>
     </w:r>
   </w:p>
   <w:p>
@@ -2644,7 +3097,7 @@
 </file>
 
 <file path=word/numbering.xml><?xml version="1.0" encoding="utf-8"?>
-<w:numbering xmlns:wpc="http://schemas.microsoft.com/office/word/2010/wordprocessingCanvas" xmlns:cx="http://schemas.microsoft.com/office/drawing/2014/chartex" xmlns:cx1="http://schemas.microsoft.com/office/drawing/2015/9/8/chartex" xmlns:cx2="http://schemas.microsoft.com/office/drawing/2015/10/21/chartex" xmlns:cx3="http://schemas.microsoft.com/office/drawing/2016/5/9/chartex" xmlns:cx4="http://schemas.microsoft.com/office/drawing/2016/5/10/chartex" xmlns:cx5="http://schemas.microsoft.com/office/drawing/2016/5/11/chartex" xmlns:cx6="http://schemas.microsoft.com/office/drawing/2016/5/12/chartex" xmlns:cx7="http://schemas.microsoft.com/office/drawing/2016/5/13/chartex" xmlns:cx8="http://schemas.microsoft.com/office/drawing/2016/5/14/chartex" xmlns:mc="http://schemas.openxmlformats.org/markup-compatibility/2006" xmlns:aink="http://schemas.microsoft.com/office/drawing/2016/ink" xmlns:am3d="http://schemas.microsoft.com/office/drawing/2017/model3d" xmlns:o="urn:schemas-microsoft-com:office:office" xmlns:r="http://schemas.openxmlformats.org/officeDocument/2006/relationships" xmlns:m="http://schemas.openxmlformats.org/officeDocument/2006/math" xmlns:v="urn:schemas-microsoft-com:vml" xmlns:wp14="http://schemas.microsoft.com/office/word/2010/wordprocessingDrawing" xmlns:wp="http://schemas.openxmlformats.org/drawingml/2006/wordprocessingDrawing" xmlns:w10="urn:schemas-microsoft-com:office:word" xmlns:w="http://schemas.openxmlformats.org/wordprocessingml/2006/main" xmlns:w14="http://schemas.microsoft.com/office/word/2010/wordml" xmlns:w15="http://schemas.microsoft.com/office/word/2012/wordml" xmlns:w16cid="http://schemas.microsoft.com/office/word/2016/wordml/cid" xmlns:w16se="http://schemas.microsoft.com/office/word/2015/wordml/symex" xmlns:wpg="http://schemas.microsoft.com/office/word/2010/wordprocessingGroup" xmlns:wpi="http://schemas.microsoft.com/office/word/2010/wordprocessingInk" xmlns:wne="http://schemas.microsoft.com/office/word/2006/wordml" xmlns:wps="http://schemas.microsoft.com/office/word/2010/wordprocessingShape" mc:Ignorable="w14 w15 w16se w16cid wp14">
+<w:numbering xmlns:wpc="http://schemas.microsoft.com/office/word/2010/wordprocessingCanvas" xmlns:cx="http://schemas.microsoft.com/office/drawing/2014/chartex" xmlns:cx1="http://schemas.microsoft.com/office/drawing/2015/9/8/chartex" xmlns:cx2="http://schemas.microsoft.com/office/drawing/2015/10/21/chartex" xmlns:cx3="http://schemas.microsoft.com/office/drawing/2016/5/9/chartex" xmlns:cx4="http://schemas.microsoft.com/office/drawing/2016/5/10/chartex" xmlns:cx5="http://schemas.microsoft.com/office/drawing/2016/5/11/chartex" xmlns:cx6="http://schemas.microsoft.com/office/drawing/2016/5/12/chartex" xmlns:cx7="http://schemas.microsoft.com/office/drawing/2016/5/13/chartex" xmlns:cx8="http://schemas.microsoft.com/office/drawing/2016/5/14/chartex" xmlns:mc="http://schemas.openxmlformats.org/markup-compatibility/2006" xmlns:aink="http://schemas.microsoft.com/office/drawing/2016/ink" xmlns:am3d="http://schemas.microsoft.com/office/drawing/2017/model3d" xmlns:o="urn:schemas-microsoft-com:office:office" xmlns:oel="http://schemas.microsoft.com/office/2019/extlst" xmlns:r="http://schemas.openxmlformats.org/officeDocument/2006/relationships" xmlns:m="http://schemas.openxmlformats.org/officeDocument/2006/math" xmlns:v="urn:schemas-microsoft-com:vml" xmlns:wp14="http://schemas.microsoft.com/office/word/2010/wordprocessingDrawing" xmlns:wp="http://schemas.openxmlformats.org/drawingml/2006/wordprocessingDrawing" xmlns:w10="urn:schemas-microsoft-com:office:word" xmlns:w="http://schemas.openxmlformats.org/wordprocessingml/2006/main" xmlns:w14="http://schemas.microsoft.com/office/word/2010/wordml" xmlns:w15="http://schemas.microsoft.com/office/word/2012/wordml" xmlns:w16cex="http://schemas.microsoft.com/office/word/2018/wordml/cex" xmlns:w16cid="http://schemas.microsoft.com/office/word/2016/wordml/cid" xmlns:w16="http://schemas.microsoft.com/office/word/2018/wordml" xmlns:w16du="http://schemas.microsoft.com/office/word/2023/wordml/word16du" xmlns:w16sdtdh="http://schemas.microsoft.com/office/word/2020/wordml/sdtdatahash" xmlns:w16sdtfl="http://schemas.microsoft.com/office/word/2024/wordml/sdtformatlock" xmlns:w16se="http://schemas.microsoft.com/office/word/2015/wordml/symex" xmlns:wpg="http://schemas.microsoft.com/office/word/2010/wordprocessingGroup" xmlns:wpi="http://schemas.microsoft.com/office/word/2010/wordprocessingInk" xmlns:wne="http://schemas.microsoft.com/office/word/2006/wordml" xmlns:wps="http://schemas.microsoft.com/office/word/2010/wordprocessingShape" mc:Ignorable="w14 w15 w16se w16cid w16 w16cex w16sdtdh w16sdtfl w16du wp14">
   <w:abstractNum w:abstractNumId="0" w15:restartNumberingAfterBreak="0">
     <w:nsid w:val="02326516"/>
     <w:multiLevelType w:val="multilevel"/>
@@ -4593,59 +5046,59 @@
       </w:rPr>
     </w:lvl>
   </w:abstractNum>
-  <w:num w:numId="1">
+  <w:num w:numId="1" w16cid:durableId="1080371200">
     <w:abstractNumId w:val="12"/>
   </w:num>
-  <w:num w:numId="2">
+  <w:num w:numId="2" w16cid:durableId="1000499800">
     <w:abstractNumId w:val="7"/>
   </w:num>
-  <w:num w:numId="3">
+  <w:num w:numId="3" w16cid:durableId="1780563841">
     <w:abstractNumId w:val="0"/>
   </w:num>
-  <w:num w:numId="4">
+  <w:num w:numId="4" w16cid:durableId="1590769550">
     <w:abstractNumId w:val="14"/>
   </w:num>
-  <w:num w:numId="5">
+  <w:num w:numId="5" w16cid:durableId="1199200517">
     <w:abstractNumId w:val="10"/>
   </w:num>
-  <w:num w:numId="6">
+  <w:num w:numId="6" w16cid:durableId="1659384821">
     <w:abstractNumId w:val="6"/>
   </w:num>
-  <w:num w:numId="7">
+  <w:num w:numId="7" w16cid:durableId="1286888492">
     <w:abstractNumId w:val="5"/>
   </w:num>
-  <w:num w:numId="8">
+  <w:num w:numId="8" w16cid:durableId="625552468">
     <w:abstractNumId w:val="8"/>
   </w:num>
-  <w:num w:numId="9">
+  <w:num w:numId="9" w16cid:durableId="201210389">
     <w:abstractNumId w:val="1"/>
   </w:num>
-  <w:num w:numId="10">
+  <w:num w:numId="10" w16cid:durableId="1265042321">
     <w:abstractNumId w:val="11"/>
   </w:num>
-  <w:num w:numId="11">
+  <w:num w:numId="11" w16cid:durableId="960917563">
     <w:abstractNumId w:val="3"/>
   </w:num>
-  <w:num w:numId="12">
+  <w:num w:numId="12" w16cid:durableId="1548687884">
     <w:abstractNumId w:val="2"/>
   </w:num>
-  <w:num w:numId="13">
+  <w:num w:numId="13" w16cid:durableId="1371302795">
     <w:abstractNumId w:val="9"/>
   </w:num>
-  <w:num w:numId="14">
+  <w:num w:numId="14" w16cid:durableId="487523495">
     <w:abstractNumId w:val="15"/>
   </w:num>
-  <w:num w:numId="15">
+  <w:num w:numId="15" w16cid:durableId="498270989">
     <w:abstractNumId w:val="4"/>
   </w:num>
-  <w:num w:numId="16">
+  <w:num w:numId="16" w16cid:durableId="1828208673">
     <w:abstractNumId w:val="13"/>
   </w:num>
 </w:numbering>
 </file>
 
 <file path=word/styles.xml><?xml version="1.0" encoding="utf-8"?>
-<w:styles xmlns:mc="http://schemas.openxmlformats.org/markup-compatibility/2006" xmlns:r="http://schemas.openxmlformats.org/officeDocument/2006/relationships" xmlns:w="http://schemas.openxmlformats.org/wordprocessingml/2006/main" xmlns:w14="http://schemas.microsoft.com/office/word/2010/wordml" xmlns:w15="http://schemas.microsoft.com/office/word/2012/wordml" xmlns:w16cid="http://schemas.microsoft.com/office/word/2016/wordml/cid" xmlns:w16se="http://schemas.microsoft.com/office/word/2015/wordml/symex" mc:Ignorable="w14 w15 w16se w16cid">
+<w:styles xmlns:mc="http://schemas.openxmlformats.org/markup-compatibility/2006" xmlns:r="http://schemas.openxmlformats.org/officeDocument/2006/relationships" xmlns:w="http://schemas.openxmlformats.org/wordprocessingml/2006/main" xmlns:w14="http://schemas.microsoft.com/office/word/2010/wordml" xmlns:w15="http://schemas.microsoft.com/office/word/2012/wordml" xmlns:w16cex="http://schemas.microsoft.com/office/word/2018/wordml/cex" xmlns:w16cid="http://schemas.microsoft.com/office/word/2016/wordml/cid" xmlns:w16="http://schemas.microsoft.com/office/word/2018/wordml" xmlns:w16du="http://schemas.microsoft.com/office/word/2023/wordml/word16du" xmlns:w16sdtdh="http://schemas.microsoft.com/office/word/2020/wordml/sdtdatahash" xmlns:w16sdtfl="http://schemas.microsoft.com/office/word/2024/wordml/sdtformatlock" xmlns:w16se="http://schemas.microsoft.com/office/word/2015/wordml/symex" mc:Ignorable="w14 w15 w16se w16cid w16 w16cex w16sdtdh w16sdtfl w16du">
   <w:docDefaults>
     <w:rPrDefault>
       <w:rPr>
@@ -4661,7 +5114,7 @@
       </w:pPr>
     </w:pPrDefault>
   </w:docDefaults>
-  <w:latentStyles w:defLockedState="0" w:defUIPriority="99" w:defSemiHidden="0" w:defUnhideWhenUsed="0" w:defQFormat="0" w:count="375">
+  <w:latentStyles w:defLockedState="0" w:defUIPriority="99" w:defSemiHidden="0" w:defUnhideWhenUsed="0" w:defQFormat="0" w:count="376">
     <w:lsdException w:name="Normal" w:uiPriority="0" w:qFormat="1"/>
     <w:lsdException w:name="heading 1" w:uiPriority="9" w:qFormat="1"/>
     <w:lsdException w:name="heading 2" w:semiHidden="1" w:uiPriority="9" w:unhideWhenUsed="1" w:qFormat="1"/>
@@ -5037,6 +5490,7 @@
     <w:lsdException w:name="Smart Hyperlink" w:semiHidden="1" w:unhideWhenUsed="1"/>
     <w:lsdException w:name="Hashtag" w:semiHidden="1" w:unhideWhenUsed="1"/>
     <w:lsdException w:name="Unresolved Mention" w:semiHidden="1" w:unhideWhenUsed="1"/>
+    <w:lsdException w:name="Smart Link" w:semiHidden="1" w:unhideWhenUsed="1"/>
   </w:latentStyles>
   <w:style w:type="paragraph" w:default="1" w:styleId="Normal">
     <w:name w:val="Normal"/>

</xml_diff>

<commit_message>
Add Halaman TSD, update file Randi, add input TTD di FSD
</commit_message>
<xml_diff>
--- a/FSD-Automation.docx
+++ b/FSD-Automation.docx
@@ -248,23 +248,13 @@
                 <w:szCs w:val="24"/>
               </w:rPr>
             </w:pPr>
-            <w:proofErr w:type="spellStart"/>
             <w:r>
               <w:rPr>
                 <w:rFonts w:ascii="Times New Roman" w:eastAsia="Times New Roman" w:hAnsi="Times New Roman" w:cs="Times New Roman"/>
                 <w:sz w:val="28"/>
                 <w:szCs w:val="24"/>
               </w:rPr>
-              <w:t>{{pi</w:t>
-            </w:r>
-            <w:proofErr w:type="spellEnd"/>
-            <w:r>
-              <w:rPr>
-                <w:rFonts w:ascii="Times New Roman" w:eastAsia="Times New Roman" w:hAnsi="Times New Roman" w:cs="Times New Roman"/>
-                <w:sz w:val="28"/>
-                <w:szCs w:val="24"/>
-              </w:rPr>
-              <w:t>c}}</w:t>
+              <w:t>{{pic}}</w:t>
             </w:r>
           </w:p>
         </w:tc>
@@ -2537,6 +2527,8 @@
     <w:p/>
     <w:p/>
     <w:p/>
+    <w:p/>
+    <w:p/>
     <w:p>
       <w:pPr>
         <w:pStyle w:val="Heading1"/>
@@ -2552,6 +2544,7 @@
           <w:sz w:val="28"/>
           <w:szCs w:val="28"/>
         </w:rPr>
+        <w:lastRenderedPageBreak/>
         <w:t>DELIVERY APPROVAL</w:t>
       </w:r>
     </w:p>
@@ -2604,7 +2597,6 @@
                 <w:sz w:val="22"/>
                 <w:szCs w:val="22"/>
               </w:rPr>
-              <w:lastRenderedPageBreak/>
               <w:t>REVIEWER</w:t>
             </w:r>
           </w:p>
@@ -2703,7 +2695,41 @@
                 <w:sz w:val="18"/>
                 <w:szCs w:val="18"/>
               </w:rPr>
-              <w:t>MELVILIUS WELBY / P062989</w:t>
+              <w:t>{{reviewer}}</w:t>
+            </w:r>
+            <w:r>
+              <w:rPr>
+                <w:rFonts w:ascii="Times New Roman" w:hAnsi="Times New Roman" w:cs="Times New Roman"/>
+                <w:sz w:val="18"/>
+                <w:szCs w:val="18"/>
+              </w:rPr>
+              <w:t xml:space="preserve"> / </w:t>
+            </w:r>
+            <w:r>
+              <w:rPr>
+                <w:rFonts w:ascii="Times New Roman" w:hAnsi="Times New Roman" w:cs="Times New Roman"/>
+                <w:sz w:val="18"/>
+                <w:szCs w:val="18"/>
+              </w:rPr>
+              <w:t>{{</w:t>
+            </w:r>
+            <w:proofErr w:type="spellStart"/>
+            <w:r>
+              <w:rPr>
+                <w:rFonts w:ascii="Times New Roman" w:hAnsi="Times New Roman" w:cs="Times New Roman"/>
+                <w:sz w:val="18"/>
+                <w:szCs w:val="18"/>
+              </w:rPr>
+              <w:t>nip_reviewer</w:t>
+            </w:r>
+            <w:proofErr w:type="spellEnd"/>
+            <w:r>
+              <w:rPr>
+                <w:rFonts w:ascii="Times New Roman" w:hAnsi="Times New Roman" w:cs="Times New Roman"/>
+                <w:sz w:val="18"/>
+                <w:szCs w:val="18"/>
+              </w:rPr>
+              <w:t>}}</w:t>
             </w:r>
           </w:p>
           <w:p>
@@ -2711,28 +2737,36 @@
               <w:spacing w:after="0" w:line="360" w:lineRule="auto"/>
               <w:rPr>
                 <w:rFonts w:ascii="Times New Roman" w:hAnsi="Times New Roman" w:cs="Times New Roman"/>
+                <w:sz w:val="18"/>
+                <w:szCs w:val="18"/>
+              </w:rPr>
+            </w:pPr>
+            <w:r>
+              <w:rPr>
+                <w:rFonts w:ascii="Times New Roman" w:hAnsi="Times New Roman" w:cs="Times New Roman"/>
                 <w:b/>
                 <w:sz w:val="18"/>
               </w:rPr>
-            </w:pPr>
+              <w:t>{{</w:t>
+            </w:r>
+            <w:proofErr w:type="spellStart"/>
             <w:r>
               <w:rPr>
                 <w:rFonts w:ascii="Times New Roman" w:hAnsi="Times New Roman" w:cs="Times New Roman"/>
                 <w:b/>
                 <w:sz w:val="18"/>
               </w:rPr>
-              <w:t>IT DEVELOPER (MGR)</w:t>
-            </w:r>
-          </w:p>
-          <w:p>
-            <w:pPr>
-              <w:spacing w:after="0" w:line="360" w:lineRule="auto"/>
-              <w:rPr>
-                <w:rFonts w:ascii="Times New Roman" w:hAnsi="Times New Roman" w:cs="Times New Roman"/>
+              <w:t>status_riviewer</w:t>
+            </w:r>
+            <w:proofErr w:type="spellEnd"/>
+            <w:r>
+              <w:rPr>
+                <w:rFonts w:ascii="Times New Roman" w:hAnsi="Times New Roman" w:cs="Times New Roman"/>
+                <w:b/>
                 <w:sz w:val="18"/>
-                <w:szCs w:val="18"/>
-              </w:rPr>
-            </w:pPr>
+              </w:rPr>
+              <w:t>}}</w:t>
+            </w:r>
           </w:p>
         </w:tc>
         <w:tc>
@@ -2857,7 +2891,41 @@
                 <w:sz w:val="18"/>
                 <w:szCs w:val="18"/>
               </w:rPr>
-              <w:t>DIAN AMALIA PONGDATU /     P043191</w:t>
+              <w:t>{{approver}}</w:t>
+            </w:r>
+            <w:r>
+              <w:rPr>
+                <w:rFonts w:ascii="Times New Roman" w:hAnsi="Times New Roman" w:cs="Times New Roman"/>
+                <w:sz w:val="18"/>
+                <w:szCs w:val="18"/>
+              </w:rPr>
+              <w:t xml:space="preserve"> /     </w:t>
+            </w:r>
+            <w:r>
+              <w:rPr>
+                <w:rFonts w:ascii="Times New Roman" w:hAnsi="Times New Roman" w:cs="Times New Roman"/>
+                <w:sz w:val="18"/>
+                <w:szCs w:val="18"/>
+              </w:rPr>
+              <w:t>{{</w:t>
+            </w:r>
+            <w:proofErr w:type="spellStart"/>
+            <w:r>
+              <w:rPr>
+                <w:rFonts w:ascii="Times New Roman" w:hAnsi="Times New Roman" w:cs="Times New Roman"/>
+                <w:sz w:val="18"/>
+                <w:szCs w:val="18"/>
+              </w:rPr>
+              <w:t>nip_approver</w:t>
+            </w:r>
+            <w:proofErr w:type="spellEnd"/>
+            <w:r>
+              <w:rPr>
+                <w:rFonts w:ascii="Times New Roman" w:hAnsi="Times New Roman" w:cs="Times New Roman"/>
+                <w:sz w:val="18"/>
+                <w:szCs w:val="18"/>
+              </w:rPr>
+              <w:t>}}</w:t>
             </w:r>
           </w:p>
           <w:p>
@@ -2875,7 +2943,25 @@
                 <w:b/>
                 <w:sz w:val="18"/>
               </w:rPr>
-              <w:t>Pgs. DEPT HEAD OF RETAIL CHANNEL &amp; SERVICES DELIVERY</w:t>
+              <w:t>{{</w:t>
+            </w:r>
+            <w:proofErr w:type="spellStart"/>
+            <w:r>
+              <w:rPr>
+                <w:rFonts w:ascii="Times New Roman" w:hAnsi="Times New Roman" w:cs="Times New Roman"/>
+                <w:b/>
+                <w:sz w:val="18"/>
+              </w:rPr>
+              <w:t>status_approver</w:t>
+            </w:r>
+            <w:proofErr w:type="spellEnd"/>
+            <w:r>
+              <w:rPr>
+                <w:rFonts w:ascii="Times New Roman" w:hAnsi="Times New Roman" w:cs="Times New Roman"/>
+                <w:b/>
+                <w:sz w:val="18"/>
+              </w:rPr>
+              <w:t>}}</w:t>
             </w:r>
           </w:p>
         </w:tc>

</xml_diff>